<commit_message>
Updated Doco and made Drone AI UML diagram
</commit_message>
<xml_diff>
--- a/Andrew Fitzpatrick Documentation/Humorous Overkill Programming Design Document.docx
+++ b/Andrew Fitzpatrick Documentation/Humorous Overkill Programming Design Document.docx
@@ -45,7 +45,6 @@
       <w:hyperlink r:id="rId5">
         <w:r>
           <w:rPr>
-            <w:color w:val="1155cc"/>
             <w:u w:val="single"/>
             <w:rtl w:val="0"/>
           </w:rPr>
@@ -524,9 +523,7 @@
         </w:numPr>
         <w:ind w:left="720" w:hanging="360"/>
         <w:contextualSpacing w:val="1"/>
-        <w:rPr>
-          <w:u w:val="none"/>
-        </w:rPr>
+        <w:rPr/>
       </w:pPr>
       <w:r>
         <w:rPr>
@@ -543,9 +540,7 @@
         </w:numPr>
         <w:ind w:left="720" w:hanging="360"/>
         <w:contextualSpacing w:val="1"/>
-        <w:rPr>
-          <w:u w:val="none"/>
-        </w:rPr>
+        <w:rPr/>
       </w:pPr>
       <w:r>
         <w:rPr>
@@ -562,9 +557,7 @@
         </w:numPr>
         <w:ind w:left="720" w:hanging="360"/>
         <w:contextualSpacing w:val="1"/>
-        <w:rPr>
-          <w:u w:val="none"/>
-        </w:rPr>
+        <w:rPr/>
       </w:pPr>
       <w:r>
         <w:rPr>
@@ -581,9 +574,7 @@
         </w:numPr>
         <w:ind w:left="720" w:hanging="360"/>
         <w:contextualSpacing w:val="1"/>
-        <w:rPr>
-          <w:u w:val="none"/>
-        </w:rPr>
+        <w:rPr/>
       </w:pPr>
       <w:r>
         <w:rPr>
@@ -623,9 +614,7 @@
         </w:numPr>
         <w:ind w:left="720" w:hanging="360"/>
         <w:contextualSpacing w:val="1"/>
-        <w:rPr>
-          <w:u w:val="none"/>
-        </w:rPr>
+        <w:rPr/>
       </w:pPr>
       <w:r>
         <w:rPr>
@@ -642,9 +631,7 @@
         </w:numPr>
         <w:ind w:left="720" w:hanging="360"/>
         <w:contextualSpacing w:val="1"/>
-        <w:rPr>
-          <w:u w:val="none"/>
-        </w:rPr>
+        <w:rPr/>
       </w:pPr>
       <w:r>
         <w:rPr>
@@ -661,9 +648,7 @@
         </w:numPr>
         <w:ind w:left="720" w:hanging="360"/>
         <w:contextualSpacing w:val="1"/>
-        <w:rPr>
-          <w:u w:val="none"/>
-        </w:rPr>
+        <w:rPr/>
       </w:pPr>
       <w:r>
         <w:rPr>
@@ -680,9 +665,7 @@
         </w:numPr>
         <w:ind w:left="720" w:hanging="360"/>
         <w:contextualSpacing w:val="1"/>
-        <w:rPr>
-          <w:u w:val="none"/>
-        </w:rPr>
+        <w:rPr/>
       </w:pPr>
       <w:r>
         <w:rPr>
@@ -794,6 +777,99 @@
           <w:rtl w:val="0"/>
         </w:rPr>
         <w:t xml:space="preserve">All drones become glitchy cupcake drones that use different AI. (swap out mesh and materials)</w:t>
+      </w:r>
+    </w:p>
+    <w:p>
+      <w:pPr>
+        <w:contextualSpacing w:val="0"/>
+        <w:rPr/>
+      </w:pPr>
+      <w:r>
+        <w:rPr>
+          <w:rtl w:val="0"/>
+        </w:rPr>
+      </w:r>
+    </w:p>
+    <w:p>
+      <w:pPr>
+        <w:contextualSpacing w:val="0"/>
+        <w:rPr/>
+      </w:pPr>
+      <w:r>
+        <w:rPr>
+          <w:rtl w:val="0"/>
+        </w:rPr>
+        <w:t xml:space="preserve">Code ideas:</w:t>
+      </w:r>
+    </w:p>
+    <w:p>
+      <w:pPr>
+        <w:contextualSpacing w:val="0"/>
+        <w:rPr/>
+      </w:pPr>
+      <w:r>
+        <w:rPr>
+          <w:rtl w:val="0"/>
+        </w:rPr>
+      </w:r>
+    </w:p>
+    <w:p>
+      <w:pPr>
+        <w:contextualSpacing w:val="0"/>
+        <w:rPr/>
+      </w:pPr>
+      <w:r>
+        <w:rPr>
+          <w:rtl w:val="0"/>
+        </w:rPr>
+        <w:t xml:space="preserve">To change mesh</w:t>
+      </w:r>
+    </w:p>
+    <w:p>
+      <w:pPr>
+        <w:contextualSpacing w:val="0"/>
+        <w:rPr/>
+      </w:pPr>
+      <w:r>
+        <w:rPr>
+          <w:rtl w:val="0"/>
+        </w:rPr>
+        <w:t xml:space="preserve">gameObject.getComponent&lt;MeshFilter&gt;().mesh = (new mesh)</w:t>
+      </w:r>
+    </w:p>
+    <w:p>
+      <w:pPr>
+        <w:contextualSpacing w:val="0"/>
+        <w:rPr/>
+      </w:pPr>
+      <w:r>
+        <w:rPr>
+          <w:rtl w:val="0"/>
+        </w:rPr>
+      </w:r>
+    </w:p>
+    <w:p>
+      <w:pPr>
+        <w:contextualSpacing w:val="0"/>
+        <w:rPr/>
+      </w:pPr>
+      <w:r>
+        <w:rPr>
+          <w:rtl w:val="0"/>
+        </w:rPr>
+      </w:r>
+    </w:p>
+    <w:p>
+      <w:pPr>
+        <w:spacing w:after="460" w:lineRule="auto"/>
+        <w:contextualSpacing w:val="0"/>
+        <w:rPr/>
+      </w:pPr>
+      <w:r>
+        <w:rPr>
+          <w:rtl w:val="0"/>
+        </w:rPr>
+        <w:t xml:space="preserve">Drone AI will have a bool called glitched. In update it will branch into another function based on whether glitched is true.</w:t>
       </w:r>
     </w:p>
     <w:sectPr>

</xml_diff>